<commit_message>
Ajout première version du MEA
</commit_message>
<xml_diff>
--- a/Etapes_Gestion_Projet/Etape 02/E2_Gestion_Visites_Liz_BLANCA.docx
+++ b/Etapes_Gestion_Projet/Etape 02/E2_Gestion_Visites_Liz_BLANCA.docx
@@ -1268,21 +1268,22 @@
         <w:tblStyle w:val="Grilledutableau"/>
         <w:tblW w:w="11199" w:type="dxa"/>
         <w:tblInd w:w="-998" w:type="dxa"/>
+        <w:tblLayout w:type="fixed"/>
         <w:tblLook w:val="04A0" w:firstRow="1" w:lastRow="0" w:firstColumn="1" w:lastColumn="0" w:noHBand="0" w:noVBand="1"/>
       </w:tblPr>
       <w:tblGrid>
-        <w:gridCol w:w="2731"/>
-        <w:gridCol w:w="1141"/>
-        <w:gridCol w:w="1004"/>
-        <w:gridCol w:w="1337"/>
-        <w:gridCol w:w="1490"/>
+        <w:gridCol w:w="2553"/>
+        <w:gridCol w:w="1899"/>
+        <w:gridCol w:w="980"/>
+        <w:gridCol w:w="1327"/>
+        <w:gridCol w:w="1292"/>
         <w:gridCol w:w="1403"/>
-        <w:gridCol w:w="2093"/>
+        <w:gridCol w:w="1745"/>
       </w:tblGrid>
       <w:tr>
         <w:tc>
           <w:tcPr>
-            <w:tcW w:w="2731" w:type="dxa"/>
+            <w:tcW w:w="2553" w:type="dxa"/>
             <w:shd w:val="clear" w:color="auto" w:fill="7B7B7B" w:themeFill="accent3" w:themeFillShade="BF"/>
           </w:tcPr>
           <w:p>
@@ -1296,13 +1297,19 @@
               <w:rPr>
                 <w:sz w:val="28"/>
               </w:rPr>
-              <w:t>Nom Conceptuel</w:t>
-            </w:r>
-          </w:p>
-        </w:tc>
-        <w:tc>
-          <w:tcPr>
-            <w:tcW w:w="1141" w:type="dxa"/>
+              <w:t xml:space="preserve">Nom </w:t>
+            </w:r>
+            <w:r>
+              <w:rPr>
+                <w:sz w:val="28"/>
+              </w:rPr>
+              <w:t>Logique</w:t>
+            </w:r>
+          </w:p>
+        </w:tc>
+        <w:tc>
+          <w:tcPr>
+            <w:tcW w:w="1899" w:type="dxa"/>
             <w:shd w:val="clear" w:color="auto" w:fill="7B7B7B" w:themeFill="accent3" w:themeFillShade="BF"/>
           </w:tcPr>
           <w:p>
@@ -1316,13 +1323,19 @@
               <w:rPr>
                 <w:sz w:val="28"/>
               </w:rPr>
-              <w:t>Nom Logique</w:t>
-            </w:r>
-          </w:p>
-        </w:tc>
-        <w:tc>
-          <w:tcPr>
-            <w:tcW w:w="1004" w:type="dxa"/>
+              <w:t>N</w:t>
+            </w:r>
+            <w:r>
+              <w:rPr>
+                <w:sz w:val="28"/>
+              </w:rPr>
+              <w:t>om Conceptuel</w:t>
+            </w:r>
+          </w:p>
+        </w:tc>
+        <w:tc>
+          <w:tcPr>
+            <w:tcW w:w="980" w:type="dxa"/>
             <w:shd w:val="clear" w:color="auto" w:fill="7B7B7B" w:themeFill="accent3" w:themeFillShade="BF"/>
           </w:tcPr>
           <w:p>
@@ -1356,7 +1369,7 @@
         </w:tc>
         <w:tc>
           <w:tcPr>
-            <w:tcW w:w="1337" w:type="dxa"/>
+            <w:tcW w:w="1327" w:type="dxa"/>
             <w:shd w:val="clear" w:color="auto" w:fill="7B7B7B" w:themeFill="accent3" w:themeFillShade="BF"/>
           </w:tcPr>
           <w:p>
@@ -1376,7 +1389,7 @@
         </w:tc>
         <w:tc>
           <w:tcPr>
-            <w:tcW w:w="1490" w:type="dxa"/>
+            <w:tcW w:w="1292" w:type="dxa"/>
             <w:shd w:val="clear" w:color="auto" w:fill="7B7B7B" w:themeFill="accent3" w:themeFillShade="BF"/>
           </w:tcPr>
           <w:p>
@@ -1416,7 +1429,7 @@
         </w:tc>
         <w:tc>
           <w:tcPr>
-            <w:tcW w:w="2093" w:type="dxa"/>
+            <w:tcW w:w="1745" w:type="dxa"/>
             <w:shd w:val="clear" w:color="auto" w:fill="7B7B7B" w:themeFill="accent3" w:themeFillShade="BF"/>
           </w:tcPr>
           <w:p>
@@ -1438,7 +1451,7 @@
       <w:tr>
         <w:tc>
           <w:tcPr>
-            <w:tcW w:w="2731" w:type="dxa"/>
+            <w:tcW w:w="2553" w:type="dxa"/>
           </w:tcPr>
           <w:p>
             <w:pPr>
@@ -1464,25 +1477,39 @@
         </w:tc>
         <w:tc>
           <w:tcPr>
-            <w:tcW w:w="1141" w:type="dxa"/>
-          </w:tcPr>
-          <w:p>
-            <w:pPr>
-              <w:rPr>
-                <w:sz w:val="28"/>
-              </w:rPr>
-            </w:pPr>
-            <w:r>
-              <w:rPr>
-                <w:sz w:val="28"/>
-              </w:rPr>
-              <w:t>id</w:t>
-            </w:r>
-          </w:p>
-        </w:tc>
-        <w:tc>
-          <w:tcPr>
-            <w:tcW w:w="1004" w:type="dxa"/>
+            <w:tcW w:w="1899" w:type="dxa"/>
+          </w:tcPr>
+          <w:p>
+            <w:pPr>
+              <w:rPr>
+                <w:sz w:val="28"/>
+              </w:rPr>
+            </w:pPr>
+            <w:proofErr w:type="spellStart"/>
+            <w:r>
+              <w:rPr>
+                <w:sz w:val="28"/>
+              </w:rPr>
+              <w:t>i</w:t>
+            </w:r>
+            <w:r>
+              <w:rPr>
+                <w:sz w:val="28"/>
+              </w:rPr>
+              <w:t>d</w:t>
+            </w:r>
+            <w:r>
+              <w:rPr>
+                <w:sz w:val="28"/>
+              </w:rPr>
+              <w:t>_utilisateur</w:t>
+            </w:r>
+            <w:proofErr w:type="spellEnd"/>
+          </w:p>
+        </w:tc>
+        <w:tc>
+          <w:tcPr>
+            <w:tcW w:w="980" w:type="dxa"/>
           </w:tcPr>
           <w:p>
             <w:pPr>
@@ -1500,7 +1527,7 @@
         </w:tc>
         <w:tc>
           <w:tcPr>
-            <w:tcW w:w="1337" w:type="dxa"/>
+            <w:tcW w:w="1327" w:type="dxa"/>
           </w:tcPr>
           <w:p>
             <w:pPr>
@@ -1518,7 +1545,7 @@
         </w:tc>
         <w:tc>
           <w:tcPr>
-            <w:tcW w:w="1490" w:type="dxa"/>
+            <w:tcW w:w="1292" w:type="dxa"/>
           </w:tcPr>
           <w:p>
             <w:pPr>
@@ -1554,7 +1581,7 @@
         </w:tc>
         <w:tc>
           <w:tcPr>
-            <w:tcW w:w="2093" w:type="dxa"/>
+            <w:tcW w:w="1745" w:type="dxa"/>
           </w:tcPr>
           <w:p>
             <w:pPr>
@@ -1574,7 +1601,7 @@
       <w:tr>
         <w:tc>
           <w:tcPr>
-            <w:tcW w:w="2731" w:type="dxa"/>
+            <w:tcW w:w="2553" w:type="dxa"/>
           </w:tcPr>
           <w:p>
             <w:pPr>
@@ -1598,7 +1625,7 @@
         </w:tc>
         <w:tc>
           <w:tcPr>
-            <w:tcW w:w="1141" w:type="dxa"/>
+            <w:tcW w:w="1899" w:type="dxa"/>
           </w:tcPr>
           <w:p>
             <w:pPr>
@@ -1616,7 +1643,7 @@
         </w:tc>
         <w:tc>
           <w:tcPr>
-            <w:tcW w:w="1004" w:type="dxa"/>
+            <w:tcW w:w="980" w:type="dxa"/>
           </w:tcPr>
           <w:p>
             <w:pPr>
@@ -1634,7 +1661,7 @@
         </w:tc>
         <w:tc>
           <w:tcPr>
-            <w:tcW w:w="1337" w:type="dxa"/>
+            <w:tcW w:w="1327" w:type="dxa"/>
           </w:tcPr>
           <w:p>
             <w:pPr>
@@ -1652,7 +1679,7 @@
         </w:tc>
         <w:tc>
           <w:tcPr>
-            <w:tcW w:w="1490" w:type="dxa"/>
+            <w:tcW w:w="1292" w:type="dxa"/>
           </w:tcPr>
           <w:p>
             <w:pPr>
@@ -1688,7 +1715,7 @@
         </w:tc>
         <w:tc>
           <w:tcPr>
-            <w:tcW w:w="2093" w:type="dxa"/>
+            <w:tcW w:w="1745" w:type="dxa"/>
           </w:tcPr>
           <w:p>
             <w:pPr>
@@ -1708,7 +1735,7 @@
       <w:tr>
         <w:tc>
           <w:tcPr>
-            <w:tcW w:w="2731" w:type="dxa"/>
+            <w:tcW w:w="2553" w:type="dxa"/>
           </w:tcPr>
           <w:p>
             <w:pPr>
@@ -1726,7 +1753,7 @@
         </w:tc>
         <w:tc>
           <w:tcPr>
-            <w:tcW w:w="1141" w:type="dxa"/>
+            <w:tcW w:w="1899" w:type="dxa"/>
           </w:tcPr>
           <w:p>
             <w:pPr>
@@ -1746,7 +1773,7 @@
         </w:tc>
         <w:tc>
           <w:tcPr>
-            <w:tcW w:w="1004" w:type="dxa"/>
+            <w:tcW w:w="980" w:type="dxa"/>
           </w:tcPr>
           <w:p>
             <w:pPr>
@@ -1764,7 +1791,7 @@
         </w:tc>
         <w:tc>
           <w:tcPr>
-            <w:tcW w:w="1337" w:type="dxa"/>
+            <w:tcW w:w="1327" w:type="dxa"/>
           </w:tcPr>
           <w:p>
             <w:pPr>
@@ -1782,7 +1809,7 @@
         </w:tc>
         <w:tc>
           <w:tcPr>
-            <w:tcW w:w="1490" w:type="dxa"/>
+            <w:tcW w:w="1292" w:type="dxa"/>
           </w:tcPr>
           <w:p>
             <w:pPr>
@@ -1818,7 +1845,7 @@
         </w:tc>
         <w:tc>
           <w:tcPr>
-            <w:tcW w:w="2093" w:type="dxa"/>
+            <w:tcW w:w="1745" w:type="dxa"/>
           </w:tcPr>
           <w:p>
             <w:pPr>
@@ -1838,7 +1865,7 @@
       <w:tr>
         <w:tc>
           <w:tcPr>
-            <w:tcW w:w="2731" w:type="dxa"/>
+            <w:tcW w:w="2553" w:type="dxa"/>
           </w:tcPr>
           <w:p>
             <w:pPr>
@@ -1856,7 +1883,7 @@
         </w:tc>
         <w:tc>
           <w:tcPr>
-            <w:tcW w:w="1141" w:type="dxa"/>
+            <w:tcW w:w="1899" w:type="dxa"/>
           </w:tcPr>
           <w:p>
             <w:pPr>
@@ -1874,7 +1901,7 @@
         </w:tc>
         <w:tc>
           <w:tcPr>
-            <w:tcW w:w="1004" w:type="dxa"/>
+            <w:tcW w:w="980" w:type="dxa"/>
           </w:tcPr>
           <w:p>
             <w:pPr>
@@ -1892,7 +1919,7 @@
         </w:tc>
         <w:tc>
           <w:tcPr>
-            <w:tcW w:w="1337" w:type="dxa"/>
+            <w:tcW w:w="1327" w:type="dxa"/>
           </w:tcPr>
           <w:p>
             <w:pPr>
@@ -1910,7 +1937,7 @@
         </w:tc>
         <w:tc>
           <w:tcPr>
-            <w:tcW w:w="1490" w:type="dxa"/>
+            <w:tcW w:w="1292" w:type="dxa"/>
           </w:tcPr>
           <w:p>
             <w:pPr>
@@ -1946,7 +1973,7 @@
         </w:tc>
         <w:tc>
           <w:tcPr>
-            <w:tcW w:w="2093" w:type="dxa"/>
+            <w:tcW w:w="1745" w:type="dxa"/>
           </w:tcPr>
           <w:p>
             <w:pPr>
@@ -1969,7 +1996,7 @@
       <w:tr>
         <w:tc>
           <w:tcPr>
-            <w:tcW w:w="2731" w:type="dxa"/>
+            <w:tcW w:w="2553" w:type="dxa"/>
           </w:tcPr>
           <w:p>
             <w:pPr>
@@ -1987,7 +2014,7 @@
         </w:tc>
         <w:tc>
           <w:tcPr>
-            <w:tcW w:w="1141" w:type="dxa"/>
+            <w:tcW w:w="1899" w:type="dxa"/>
           </w:tcPr>
           <w:p>
             <w:pPr>
@@ -2007,7 +2034,7 @@
         </w:tc>
         <w:tc>
           <w:tcPr>
-            <w:tcW w:w="1004" w:type="dxa"/>
+            <w:tcW w:w="980" w:type="dxa"/>
           </w:tcPr>
           <w:p>
             <w:pPr>
@@ -2025,7 +2052,7 @@
         </w:tc>
         <w:tc>
           <w:tcPr>
-            <w:tcW w:w="1337" w:type="dxa"/>
+            <w:tcW w:w="1327" w:type="dxa"/>
           </w:tcPr>
           <w:p>
             <w:pPr>
@@ -2043,19 +2070,19 @@
         </w:tc>
         <w:tc>
           <w:tcPr>
-            <w:tcW w:w="1490" w:type="dxa"/>
-          </w:tcPr>
-          <w:p>
-            <w:pPr>
-              <w:rPr>
-                <w:sz w:val="28"/>
-              </w:rPr>
-            </w:pPr>
-            <w:r>
-              <w:rPr>
-                <w:sz w:val="28"/>
-              </w:rPr>
-              <w:t>255</w:t>
+            <w:tcW w:w="1292" w:type="dxa"/>
+          </w:tcPr>
+          <w:p>
+            <w:pPr>
+              <w:rPr>
+                <w:sz w:val="28"/>
+              </w:rPr>
+            </w:pPr>
+            <w:r>
+              <w:rPr>
+                <w:sz w:val="28"/>
+              </w:rPr>
+              <w:t>100</w:t>
             </w:r>
           </w:p>
         </w:tc>
@@ -2079,7 +2106,7 @@
         </w:tc>
         <w:tc>
           <w:tcPr>
-            <w:tcW w:w="2093" w:type="dxa"/>
+            <w:tcW w:w="1745" w:type="dxa"/>
           </w:tcPr>
           <w:p>
             <w:pPr>
@@ -2116,25 +2143,26 @@
       <w:tr>
         <w:tc>
           <w:tcPr>
-            <w:tcW w:w="2731" w:type="dxa"/>
-          </w:tcPr>
-          <w:p>
-            <w:pPr>
-              <w:rPr>
-                <w:sz w:val="28"/>
-              </w:rPr>
-            </w:pPr>
-            <w:r>
-              <w:rPr>
-                <w:sz w:val="28"/>
-              </w:rPr>
+            <w:tcW w:w="2553" w:type="dxa"/>
+          </w:tcPr>
+          <w:p>
+            <w:pPr>
+              <w:rPr>
+                <w:sz w:val="28"/>
+              </w:rPr>
+            </w:pPr>
+            <w:r>
+              <w:rPr>
+                <w:sz w:val="28"/>
+              </w:rPr>
+              <w:lastRenderedPageBreak/>
               <w:t>Secteur</w:t>
             </w:r>
           </w:p>
         </w:tc>
         <w:tc>
           <w:tcPr>
-            <w:tcW w:w="1141" w:type="dxa"/>
+            <w:tcW w:w="1899" w:type="dxa"/>
           </w:tcPr>
           <w:p>
             <w:pPr>
@@ -2152,7 +2180,7 @@
         </w:tc>
         <w:tc>
           <w:tcPr>
-            <w:tcW w:w="1004" w:type="dxa"/>
+            <w:tcW w:w="980" w:type="dxa"/>
           </w:tcPr>
           <w:p>
             <w:pPr>
@@ -2170,7 +2198,7 @@
         </w:tc>
         <w:tc>
           <w:tcPr>
-            <w:tcW w:w="1337" w:type="dxa"/>
+            <w:tcW w:w="1327" w:type="dxa"/>
           </w:tcPr>
           <w:p>
             <w:pPr>
@@ -2188,7 +2216,7 @@
         </w:tc>
         <w:tc>
           <w:tcPr>
-            <w:tcW w:w="1490" w:type="dxa"/>
+            <w:tcW w:w="1292" w:type="dxa"/>
           </w:tcPr>
           <w:p>
             <w:pPr>
@@ -2224,7 +2252,7 @@
         </w:tc>
         <w:tc>
           <w:tcPr>
-            <w:tcW w:w="2093" w:type="dxa"/>
+            <w:tcW w:w="1745" w:type="dxa"/>
           </w:tcPr>
           <w:p>
             <w:pPr>
@@ -2256,7 +2284,7 @@
       <w:tr>
         <w:tc>
           <w:tcPr>
-            <w:tcW w:w="2731" w:type="dxa"/>
+            <w:tcW w:w="2553" w:type="dxa"/>
           </w:tcPr>
           <w:p>
             <w:pPr>
@@ -2274,7 +2302,7 @@
         </w:tc>
         <w:tc>
           <w:tcPr>
-            <w:tcW w:w="1141" w:type="dxa"/>
+            <w:tcW w:w="1899" w:type="dxa"/>
           </w:tcPr>
           <w:p>
             <w:pPr>
@@ -2294,7 +2322,7 @@
         </w:tc>
         <w:tc>
           <w:tcPr>
-            <w:tcW w:w="1004" w:type="dxa"/>
+            <w:tcW w:w="980" w:type="dxa"/>
           </w:tcPr>
           <w:p>
             <w:pPr>
@@ -2312,7 +2340,7 @@
         </w:tc>
         <w:tc>
           <w:tcPr>
-            <w:tcW w:w="1337" w:type="dxa"/>
+            <w:tcW w:w="1327" w:type="dxa"/>
           </w:tcPr>
           <w:p>
             <w:pPr>
@@ -2330,7 +2358,7 @@
         </w:tc>
         <w:tc>
           <w:tcPr>
-            <w:tcW w:w="1490" w:type="dxa"/>
+            <w:tcW w:w="1292" w:type="dxa"/>
           </w:tcPr>
           <w:p>
             <w:pPr>
@@ -2366,7 +2394,7 @@
         </w:tc>
         <w:tc>
           <w:tcPr>
-            <w:tcW w:w="2093" w:type="dxa"/>
+            <w:tcW w:w="1745" w:type="dxa"/>
           </w:tcPr>
           <w:p>
             <w:pPr>
@@ -2390,10 +2418,7 @@
         <w:pStyle w:val="Titre1"/>
       </w:pPr>
       <w:r>
-        <w:t xml:space="preserve">Table </w:t>
-      </w:r>
-      <w:r>
-        <w:t>Rôle</w:t>
+        <w:t>Table Rôle</w:t>
       </w:r>
     </w:p>
     <w:tbl>
@@ -2586,13 +2611,7 @@
               <w:rPr>
                 <w:sz w:val="28"/>
               </w:rPr>
-              <w:t>Identifiant</w:t>
-            </w:r>
-            <w:r>
-              <w:rPr>
-                <w:sz w:val="28"/>
-              </w:rPr>
-              <w:t xml:space="preserve"> du Rôle</w:t>
+              <w:t>Identifiant du Rôle</w:t>
             </w:r>
           </w:p>
         </w:tc>
@@ -2720,13 +2739,7 @@
               <w:rPr>
                 <w:sz w:val="28"/>
               </w:rPr>
-              <w:t xml:space="preserve">Nom </w:t>
-            </w:r>
-            <w:r>
-              <w:rPr>
-                <w:sz w:val="28"/>
-              </w:rPr>
-              <w:t>du Rôle</w:t>
+              <w:t>Nom du Rôle</w:t>
             </w:r>
           </w:p>
         </w:tc>
@@ -2856,13 +2869,7 @@
               <w:rPr>
                 <w:sz w:val="28"/>
               </w:rPr>
-              <w:t xml:space="preserve">Description du </w:t>
-            </w:r>
-            <w:r>
-              <w:rPr>
-                <w:sz w:val="28"/>
-              </w:rPr>
-              <w:t>Rôle</w:t>
+              <w:t>Description du Rôle</w:t>
             </w:r>
           </w:p>
         </w:tc>
@@ -2881,19 +2888,7 @@
               <w:rPr>
                 <w:sz w:val="28"/>
               </w:rPr>
-              <w:t>role_</w:t>
-            </w:r>
-            <w:r>
-              <w:rPr>
-                <w:sz w:val="28"/>
-              </w:rPr>
-              <w:t>desc</w:t>
-            </w:r>
-            <w:r>
-              <w:rPr>
-                <w:sz w:val="28"/>
-              </w:rPr>
-              <w:t>ription</w:t>
+              <w:t>role_description</w:t>
             </w:r>
             <w:proofErr w:type="spellEnd"/>
           </w:p>
@@ -3003,7 +2998,10 @@
         <w:t>Secteur</w:t>
       </w:r>
       <w:r>
-        <w:t>_Géographique</w:t>
+        <w:t>_Ge</w:t>
+      </w:r>
+      <w:r>
+        <w:t>ographique</w:t>
       </w:r>
       <w:proofErr w:type="spellEnd"/>
     </w:p>
@@ -3197,13 +3195,7 @@
               <w:rPr>
                 <w:sz w:val="28"/>
               </w:rPr>
-              <w:t xml:space="preserve">Identifiant du </w:t>
-            </w:r>
-            <w:r>
-              <w:rPr>
-                <w:sz w:val="28"/>
-              </w:rPr>
-              <w:t>Secteur</w:t>
+              <w:t>Identifiant du Secteur</w:t>
             </w:r>
           </w:p>
         </w:tc>
@@ -3221,13 +3213,7 @@
               <w:rPr>
                 <w:sz w:val="28"/>
               </w:rPr>
-              <w:t>I</w:t>
-            </w:r>
-            <w:r>
-              <w:rPr>
-                <w:sz w:val="28"/>
-              </w:rPr>
-              <w:t>d</w:t>
+              <w:t>Id</w:t>
             </w:r>
           </w:p>
         </w:tc>
@@ -3337,13 +3323,7 @@
               <w:rPr>
                 <w:sz w:val="28"/>
               </w:rPr>
-              <w:t xml:space="preserve">Nom </w:t>
-            </w:r>
-            <w:r>
-              <w:rPr>
-                <w:sz w:val="28"/>
-              </w:rPr>
-              <w:t>du Secteur</w:t>
+              <w:t>Nom du Secteur</w:t>
             </w:r>
           </w:p>
         </w:tc>
@@ -3362,13 +3342,7 @@
               <w:rPr>
                 <w:sz w:val="28"/>
               </w:rPr>
-              <w:t>secteur</w:t>
-            </w:r>
-            <w:r>
-              <w:rPr>
-                <w:sz w:val="28"/>
-              </w:rPr>
-              <w:t>_nom</w:t>
+              <w:t>secteur_nom</w:t>
             </w:r>
             <w:proofErr w:type="spellEnd"/>
           </w:p>
@@ -3952,6 +3926,7 @@
               <w:rPr>
                 <w:sz w:val="28"/>
               </w:rPr>
+              <w:lastRenderedPageBreak/>
               <w:t>Description du Médicament</w:t>
             </w:r>
           </w:p>
@@ -4074,7 +4049,6 @@
         <w:pStyle w:val="Titre1"/>
       </w:pPr>
       <w:r>
-        <w:lastRenderedPageBreak/>
         <w:t xml:space="preserve">Table </w:t>
       </w:r>
       <w:proofErr w:type="spellStart"/>
@@ -4909,13 +4883,7 @@
               <w:rPr>
                 <w:sz w:val="28"/>
               </w:rPr>
-              <w:t xml:space="preserve">+33 </w:t>
-            </w:r>
-            <w:r>
-              <w:rPr>
-                <w:sz w:val="28"/>
-              </w:rPr>
-              <w:t>0 00 00 00 00</w:t>
+              <w:t>+33 0 00 00 00 00</w:t>
             </w:r>
           </w:p>
         </w:tc>
@@ -5315,10 +5283,7 @@
         <w:pStyle w:val="Titre1"/>
       </w:pPr>
       <w:r>
-        <w:t xml:space="preserve">Table </w:t>
-      </w:r>
-      <w:r>
-        <w:t>Visite</w:t>
+        <w:t>Table Visite</w:t>
       </w:r>
     </w:p>
     <w:tbl>
@@ -5343,7 +5308,7 @@
         </w:trPr>
         <w:tc>
           <w:tcPr>
-            <w:tcW w:w="1663" w:type="dxa"/>
+            <w:tcW w:w="1760" w:type="dxa"/>
             <w:shd w:val="clear" w:color="auto" w:fill="7B7B7B" w:themeFill="accent3" w:themeFillShade="BF"/>
           </w:tcPr>
           <w:p>
@@ -5363,7 +5328,7 @@
         </w:tc>
         <w:tc>
           <w:tcPr>
-            <w:tcW w:w="2732" w:type="dxa"/>
+            <w:tcW w:w="2696" w:type="dxa"/>
             <w:shd w:val="clear" w:color="auto" w:fill="7B7B7B" w:themeFill="accent3" w:themeFillShade="BF"/>
           </w:tcPr>
           <w:p>
@@ -5383,7 +5348,7 @@
         </w:tc>
         <w:tc>
           <w:tcPr>
-            <w:tcW w:w="1311" w:type="dxa"/>
+            <w:tcW w:w="1249" w:type="dxa"/>
             <w:shd w:val="clear" w:color="auto" w:fill="7B7B7B" w:themeFill="accent3" w:themeFillShade="BF"/>
           </w:tcPr>
           <w:p>
@@ -5417,7 +5382,7 @@
         </w:tc>
         <w:tc>
           <w:tcPr>
-            <w:tcW w:w="1327" w:type="dxa"/>
+            <w:tcW w:w="1407" w:type="dxa"/>
             <w:shd w:val="clear" w:color="auto" w:fill="7B7B7B" w:themeFill="accent3" w:themeFillShade="BF"/>
           </w:tcPr>
           <w:p>
@@ -5477,7 +5442,7 @@
         </w:tc>
         <w:tc>
           <w:tcPr>
-            <w:tcW w:w="1613" w:type="dxa"/>
+            <w:tcW w:w="1534" w:type="dxa"/>
             <w:shd w:val="clear" w:color="auto" w:fill="7B7B7B" w:themeFill="accent3" w:themeFillShade="BF"/>
           </w:tcPr>
           <w:p>
@@ -5499,7 +5464,7 @@
       <w:tr>
         <w:tc>
           <w:tcPr>
-            <w:tcW w:w="1663" w:type="dxa"/>
+            <w:tcW w:w="1760" w:type="dxa"/>
           </w:tcPr>
           <w:p>
             <w:pPr>
@@ -5523,7 +5488,7 @@
         </w:tc>
         <w:tc>
           <w:tcPr>
-            <w:tcW w:w="2732" w:type="dxa"/>
+            <w:tcW w:w="2696" w:type="dxa"/>
           </w:tcPr>
           <w:p>
             <w:pPr>
@@ -5541,7 +5506,7 @@
         </w:tc>
         <w:tc>
           <w:tcPr>
-            <w:tcW w:w="1311" w:type="dxa"/>
+            <w:tcW w:w="1249" w:type="dxa"/>
           </w:tcPr>
           <w:p>
             <w:pPr>
@@ -5559,7 +5524,7 @@
         </w:tc>
         <w:tc>
           <w:tcPr>
-            <w:tcW w:w="1327" w:type="dxa"/>
+            <w:tcW w:w="1407" w:type="dxa"/>
           </w:tcPr>
           <w:p>
             <w:pPr>
@@ -5613,7 +5578,7 @@
         </w:tc>
         <w:tc>
           <w:tcPr>
-            <w:tcW w:w="1613" w:type="dxa"/>
+            <w:tcW w:w="1534" w:type="dxa"/>
           </w:tcPr>
           <w:p>
             <w:pPr>
@@ -5633,7 +5598,7 @@
       <w:tr>
         <w:tc>
           <w:tcPr>
-            <w:tcW w:w="1663" w:type="dxa"/>
+            <w:tcW w:w="1760" w:type="dxa"/>
           </w:tcPr>
           <w:p>
             <w:pPr>
@@ -5651,7 +5616,7 @@
         </w:tc>
         <w:tc>
           <w:tcPr>
-            <w:tcW w:w="2732" w:type="dxa"/>
+            <w:tcW w:w="2696" w:type="dxa"/>
           </w:tcPr>
           <w:p>
             <w:pPr>
@@ -5671,7 +5636,7 @@
         </w:tc>
         <w:tc>
           <w:tcPr>
-            <w:tcW w:w="1311" w:type="dxa"/>
+            <w:tcW w:w="1249" w:type="dxa"/>
           </w:tcPr>
           <w:p>
             <w:pPr>
@@ -5689,7 +5654,7 @@
         </w:tc>
         <w:tc>
           <w:tcPr>
-            <w:tcW w:w="1327" w:type="dxa"/>
+            <w:tcW w:w="1407" w:type="dxa"/>
           </w:tcPr>
           <w:p>
             <w:pPr>
@@ -5749,7 +5714,7 @@
         </w:tc>
         <w:tc>
           <w:tcPr>
-            <w:tcW w:w="1613" w:type="dxa"/>
+            <w:tcW w:w="1534" w:type="dxa"/>
           </w:tcPr>
           <w:p>
             <w:pPr>
@@ -5766,7 +5731,7 @@
       <w:tr>
         <w:tc>
           <w:tcPr>
-            <w:tcW w:w="1663" w:type="dxa"/>
+            <w:tcW w:w="1760" w:type="dxa"/>
           </w:tcPr>
           <w:p>
             <w:pPr>
@@ -5784,7 +5749,7 @@
         </w:tc>
         <w:tc>
           <w:tcPr>
-            <w:tcW w:w="2732" w:type="dxa"/>
+            <w:tcW w:w="2696" w:type="dxa"/>
           </w:tcPr>
           <w:p>
             <w:pPr>
@@ -5810,7 +5775,7 @@
         </w:tc>
         <w:tc>
           <w:tcPr>
-            <w:tcW w:w="1311" w:type="dxa"/>
+            <w:tcW w:w="1249" w:type="dxa"/>
           </w:tcPr>
           <w:p>
             <w:pPr>
@@ -5828,7 +5793,7 @@
         </w:tc>
         <w:tc>
           <w:tcPr>
-            <w:tcW w:w="1327" w:type="dxa"/>
+            <w:tcW w:w="1407" w:type="dxa"/>
           </w:tcPr>
           <w:p>
             <w:pPr>
@@ -5882,7 +5847,7 @@
         </w:tc>
         <w:tc>
           <w:tcPr>
-            <w:tcW w:w="1613" w:type="dxa"/>
+            <w:tcW w:w="1534" w:type="dxa"/>
           </w:tcPr>
           <w:p>
             <w:pPr>
@@ -5902,18 +5867,19 @@
       <w:tr>
         <w:tc>
           <w:tcPr>
-            <w:tcW w:w="1663" w:type="dxa"/>
-          </w:tcPr>
-          <w:p>
-            <w:pPr>
-              <w:rPr>
-                <w:sz w:val="28"/>
-              </w:rPr>
-            </w:pPr>
-            <w:r>
-              <w:rPr>
-                <w:sz w:val="28"/>
-              </w:rPr>
+            <w:tcW w:w="1760" w:type="dxa"/>
+          </w:tcPr>
+          <w:p>
+            <w:pPr>
+              <w:rPr>
+                <w:sz w:val="28"/>
+              </w:rPr>
+            </w:pPr>
+            <w:r>
+              <w:rPr>
+                <w:sz w:val="28"/>
+              </w:rPr>
+              <w:lastRenderedPageBreak/>
               <w:t>Identifiant P</w:t>
             </w:r>
             <w:r>
@@ -5926,7 +5892,7 @@
         </w:tc>
         <w:tc>
           <w:tcPr>
-            <w:tcW w:w="2732" w:type="dxa"/>
+            <w:tcW w:w="2696" w:type="dxa"/>
           </w:tcPr>
           <w:p>
             <w:pPr>
@@ -5952,7 +5918,7 @@
         </w:tc>
         <w:tc>
           <w:tcPr>
-            <w:tcW w:w="1311" w:type="dxa"/>
+            <w:tcW w:w="1249" w:type="dxa"/>
           </w:tcPr>
           <w:p>
             <w:pPr>
@@ -5970,7 +5936,7 @@
         </w:tc>
         <w:tc>
           <w:tcPr>
-            <w:tcW w:w="1327" w:type="dxa"/>
+            <w:tcW w:w="1407" w:type="dxa"/>
           </w:tcPr>
           <w:p>
             <w:pPr>
@@ -6024,7 +5990,7 @@
         </w:tc>
         <w:tc>
           <w:tcPr>
-            <w:tcW w:w="1613" w:type="dxa"/>
+            <w:tcW w:w="1534" w:type="dxa"/>
           </w:tcPr>
           <w:p>
             <w:pPr>
@@ -6037,162 +6003,21 @@
                 <w:sz w:val="28"/>
               </w:rPr>
               <w:t>12</w:t>
-            </w:r>
-          </w:p>
-        </w:tc>
-      </w:tr>
-      <w:tr>
-        <w:tc>
-          <w:tcPr>
-            <w:tcW w:w="1663" w:type="dxa"/>
-          </w:tcPr>
-          <w:p>
-            <w:pPr>
-              <w:rPr>
-                <w:sz w:val="28"/>
-              </w:rPr>
-            </w:pPr>
-            <w:r>
-              <w:rPr>
-                <w:sz w:val="28"/>
-              </w:rPr>
-              <w:t>Identifiant du délégué responsable</w:t>
-            </w:r>
-          </w:p>
-        </w:tc>
-        <w:tc>
-          <w:tcPr>
-            <w:tcW w:w="2732" w:type="dxa"/>
-          </w:tcPr>
-          <w:p>
-            <w:pPr>
-              <w:rPr>
-                <w:sz w:val="28"/>
-              </w:rPr>
-            </w:pPr>
-            <w:proofErr w:type="spellStart"/>
-            <w:r>
-              <w:rPr>
-                <w:sz w:val="28"/>
-              </w:rPr>
-              <w:t>d</w:t>
-            </w:r>
-            <w:r>
-              <w:rPr>
-                <w:sz w:val="28"/>
-              </w:rPr>
-              <w:t>elegue_regional_id</w:t>
-            </w:r>
-            <w:proofErr w:type="spellEnd"/>
-          </w:p>
-        </w:tc>
-        <w:tc>
-          <w:tcPr>
-            <w:tcW w:w="1311" w:type="dxa"/>
-          </w:tcPr>
-          <w:p>
-            <w:pPr>
-              <w:rPr>
-                <w:sz w:val="28"/>
-              </w:rPr>
-            </w:pPr>
-            <w:r>
-              <w:rPr>
-                <w:sz w:val="28"/>
-              </w:rPr>
-              <w:t>CO</w:t>
-            </w:r>
-          </w:p>
-        </w:tc>
-        <w:tc>
-          <w:tcPr>
-            <w:tcW w:w="1327" w:type="dxa"/>
-          </w:tcPr>
-          <w:p>
-            <w:pPr>
-              <w:rPr>
-                <w:sz w:val="28"/>
-              </w:rPr>
-            </w:pPr>
-            <w:r>
-              <w:rPr>
-                <w:sz w:val="28"/>
-              </w:rPr>
-              <w:t>INT</w:t>
-            </w:r>
-          </w:p>
-        </w:tc>
-        <w:tc>
-          <w:tcPr>
-            <w:tcW w:w="1292" w:type="dxa"/>
-          </w:tcPr>
-          <w:p>
-            <w:pPr>
-              <w:rPr>
-                <w:sz w:val="28"/>
-              </w:rPr>
-            </w:pPr>
-            <w:r>
-              <w:rPr>
-                <w:sz w:val="28"/>
-              </w:rPr>
-              <w:t>N/A</w:t>
-            </w:r>
-          </w:p>
-        </w:tc>
-        <w:tc>
-          <w:tcPr>
-            <w:tcW w:w="1403" w:type="dxa"/>
-          </w:tcPr>
-          <w:p>
-            <w:pPr>
-              <w:rPr>
-                <w:sz w:val="28"/>
-              </w:rPr>
-            </w:pPr>
-            <w:r>
-              <w:rPr>
-                <w:sz w:val="28"/>
-              </w:rPr>
-              <w:t>FK</w:t>
-            </w:r>
-          </w:p>
-        </w:tc>
-        <w:tc>
-          <w:tcPr>
-            <w:tcW w:w="1613" w:type="dxa"/>
-          </w:tcPr>
-          <w:p>
-            <w:pPr>
-              <w:rPr>
-                <w:sz w:val="28"/>
-              </w:rPr>
-            </w:pPr>
-            <w:r>
-              <w:rPr>
-                <w:sz w:val="28"/>
-              </w:rPr>
-              <w:t>2</w:t>
             </w:r>
           </w:p>
         </w:tc>
       </w:tr>
     </w:tbl>
     <w:p>
+      <w:bookmarkStart w:id="0" w:name="_GoBack"/>
+      <w:bookmarkEnd w:id="0"/>
+    </w:p>
+    <w:p>
+      <w:pPr>
+        <w:pStyle w:val="Titre1"/>
+      </w:pPr>
       <w:r>
-        <w:tab/>
-      </w:r>
-    </w:p>
-    <w:p/>
-    <w:p>
-      <w:pPr>
-        <w:pStyle w:val="Titre1"/>
-      </w:pPr>
-      <w:r>
-        <w:t xml:space="preserve">Table </w:t>
-      </w:r>
-      <w:r>
-        <w:t>Compte-Rendu</w:t>
+        <w:t>Table Compte-Rendu</w:t>
       </w:r>
     </w:p>
     <w:tbl>
@@ -6385,13 +6210,7 @@
               <w:rPr>
                 <w:sz w:val="28"/>
               </w:rPr>
-              <w:t>Identifiant d</w:t>
-            </w:r>
-            <w:r>
-              <w:rPr>
-                <w:sz w:val="28"/>
-              </w:rPr>
-              <w:t>u Compte rendu</w:t>
+              <w:t>Identifiant du Compte rendu</w:t>
             </w:r>
           </w:p>
         </w:tc>
@@ -6889,8 +6708,6 @@
               </w:rPr>
               <w:t>500</w:t>
             </w:r>
-            <w:bookmarkStart w:id="0" w:name="_GoBack"/>
-            <w:bookmarkEnd w:id="0"/>
           </w:p>
         </w:tc>
         <w:tc>
@@ -6945,37 +6762,7 @@
               <w:rPr>
                 <w:sz w:val="28"/>
               </w:rPr>
-              <w:t>Retour</w:t>
-            </w:r>
-            <w:r>
-              <w:rPr>
-                <w:sz w:val="28"/>
-              </w:rPr>
-              <w:t>s</w:t>
-            </w:r>
-            <w:r>
-              <w:rPr>
-                <w:sz w:val="28"/>
-              </w:rPr>
-              <w:t xml:space="preserve"> </w:t>
-            </w:r>
-            <w:r>
-              <w:rPr>
-                <w:sz w:val="28"/>
-              </w:rPr>
-              <w:t xml:space="preserve"> et remarques </w:t>
-            </w:r>
-            <w:r>
-              <w:rPr>
-                <w:sz w:val="28"/>
-              </w:rPr>
-              <w:t xml:space="preserve">du </w:t>
-            </w:r>
-            <w:r>
-              <w:rPr>
-                <w:sz w:val="28"/>
-              </w:rPr>
-              <w:t>professionnels</w:t>
+              <w:t>Retours  et remarques du professionnels</w:t>
             </w:r>
           </w:p>
         </w:tc>
@@ -7083,13 +6870,7 @@
               <w:rPr>
                 <w:sz w:val="28"/>
               </w:rPr>
-              <w:t>Le médecin a souligné</w:t>
-            </w:r>
-            <w:r>
-              <w:rPr>
-                <w:sz w:val="28"/>
-              </w:rPr>
-              <w:t xml:space="preserve"> que</w:t>
+              <w:t>Le médecin a souligné que</w:t>
             </w:r>
             <w:r>
               <w:rPr>
@@ -7102,9 +6883,191 @@
       </w:tr>
     </w:tbl>
     <w:p>
+      <w:pPr>
+        <w:pStyle w:val="Titre1"/>
+      </w:pPr>
       <w:r>
-        <w:tab/>
+        <w:t>1.2</w:t>
       </w:r>
+      <w:r>
+        <w:t xml:space="preserve"> </w:t>
+      </w:r>
+      <w:r>
+        <w:t>Modèle entité association</w:t>
+      </w:r>
+    </w:p>
+    <w:p>
+      <w:pPr>
+        <w:pStyle w:val="Titre1"/>
+        <w:ind w:firstLine="708"/>
+        <w:rPr>
+          <w:rFonts w:asciiTheme="minorHAnsi" w:eastAsiaTheme="minorEastAsia" w:hAnsiTheme="minorHAnsi" w:cstheme="minorBidi"/>
+          <w:b w:val="0"/>
+          <w:bCs w:val="0"/>
+          <w:color w:val="auto"/>
+          <w:sz w:val="24"/>
+          <w:szCs w:val="22"/>
+        </w:rPr>
+      </w:pPr>
+      <w:r>
+        <w:rPr>
+          <w:rFonts w:asciiTheme="minorHAnsi" w:eastAsiaTheme="minorEastAsia" w:hAnsiTheme="minorHAnsi" w:cstheme="minorBidi"/>
+          <w:b w:val="0"/>
+          <w:bCs w:val="0"/>
+          <w:color w:val="auto"/>
+          <w:sz w:val="24"/>
+          <w:szCs w:val="22"/>
+        </w:rPr>
+        <w:t xml:space="preserve">Le </w:t>
+      </w:r>
+      <w:r>
+        <w:rPr>
+          <w:rFonts w:asciiTheme="minorHAnsi" w:eastAsiaTheme="minorEastAsia" w:hAnsiTheme="minorHAnsi" w:cstheme="minorBidi"/>
+          <w:sz w:val="24"/>
+          <w:szCs w:val="22"/>
+        </w:rPr>
+        <w:t>modèle Entité-Association (MEA)</w:t>
+      </w:r>
+      <w:r>
+        <w:rPr>
+          <w:rFonts w:asciiTheme="minorHAnsi" w:eastAsiaTheme="minorEastAsia" w:hAnsiTheme="minorHAnsi" w:cstheme="minorBidi"/>
+          <w:b w:val="0"/>
+          <w:bCs w:val="0"/>
+          <w:color w:val="auto"/>
+          <w:sz w:val="24"/>
+          <w:szCs w:val="22"/>
+        </w:rPr>
+        <w:t xml:space="preserve"> ou </w:t>
+      </w:r>
+      <w:r>
+        <w:rPr>
+          <w:rFonts w:asciiTheme="minorHAnsi" w:eastAsiaTheme="minorEastAsia" w:hAnsiTheme="minorHAnsi" w:cstheme="minorBidi"/>
+          <w:sz w:val="24"/>
+          <w:szCs w:val="22"/>
+        </w:rPr>
+        <w:t>modèle conceptuel de données</w:t>
+      </w:r>
+      <w:r>
+        <w:rPr>
+          <w:rFonts w:asciiTheme="minorHAnsi" w:eastAsiaTheme="minorEastAsia" w:hAnsiTheme="minorHAnsi" w:cstheme="minorBidi"/>
+          <w:b w:val="0"/>
+          <w:bCs w:val="0"/>
+          <w:color w:val="auto"/>
+          <w:sz w:val="24"/>
+          <w:szCs w:val="22"/>
+        </w:rPr>
+        <w:t xml:space="preserve">, est une représentation graphique qui permet de visualiser et de modéliser les </w:t>
+      </w:r>
+      <w:r>
+        <w:rPr>
+          <w:rFonts w:asciiTheme="minorHAnsi" w:eastAsiaTheme="minorEastAsia" w:hAnsiTheme="minorHAnsi" w:cstheme="minorBidi"/>
+          <w:sz w:val="24"/>
+          <w:szCs w:val="22"/>
+        </w:rPr>
+        <w:t>entités</w:t>
+      </w:r>
+      <w:r>
+        <w:rPr>
+          <w:rFonts w:asciiTheme="minorHAnsi" w:eastAsiaTheme="minorEastAsia" w:hAnsiTheme="minorHAnsi" w:cstheme="minorBidi"/>
+          <w:b w:val="0"/>
+          <w:bCs w:val="0"/>
+          <w:color w:val="auto"/>
+          <w:sz w:val="24"/>
+          <w:szCs w:val="22"/>
+        </w:rPr>
+        <w:t xml:space="preserve"> d'un système d'information ainsi que leurs </w:t>
+      </w:r>
+      <w:r>
+        <w:rPr>
+          <w:rFonts w:asciiTheme="minorHAnsi" w:eastAsiaTheme="minorEastAsia" w:hAnsiTheme="minorHAnsi" w:cstheme="minorBidi"/>
+          <w:sz w:val="24"/>
+          <w:szCs w:val="22"/>
+        </w:rPr>
+        <w:t>relations</w:t>
+      </w:r>
+      <w:r>
+        <w:rPr>
+          <w:rFonts w:asciiTheme="minorHAnsi" w:eastAsiaTheme="minorEastAsia" w:hAnsiTheme="minorHAnsi" w:cstheme="minorBidi"/>
+          <w:b w:val="0"/>
+          <w:bCs w:val="0"/>
+          <w:color w:val="auto"/>
+          <w:sz w:val="24"/>
+          <w:szCs w:val="22"/>
+        </w:rPr>
+        <w:t>. Chaque entité représente un objet important du système (par exemple, un utilisateur, un médicament, une visite), et chaque association (ou relation) montre comment ces entités interagissent entre elles. Le MEA est utilisé pour comprendre la structure de la base de données à un niveau conceptuel, avant de passer à l'implémentation.</w:t>
+      </w:r>
+    </w:p>
+    <w:p>
+      <w:pPr>
+        <w:rPr>
+          <w:sz w:val="24"/>
+        </w:rPr>
+      </w:pPr>
+    </w:p>
+    <w:p>
+      <w:pPr>
+        <w:rPr>
+          <w:sz w:val="24"/>
+        </w:rPr>
+      </w:pPr>
+      <w:r>
+        <w:rPr>
+          <w:sz w:val="24"/>
+        </w:rPr>
+        <w:t>Le MEA permet d'avoir une vue d'ensemble des données que ton système gérera et comment elles sont liées.</w:t>
+      </w:r>
+      <w:r>
+        <w:rPr>
+          <w:sz w:val="24"/>
+        </w:rPr>
+        <w:t xml:space="preserve"> </w:t>
+      </w:r>
+      <w:r>
+        <w:rPr>
+          <w:sz w:val="24"/>
+        </w:rPr>
+        <w:t xml:space="preserve">Il aide à identifier les duplications de données et à les corriger, </w:t>
+      </w:r>
+      <w:r>
+        <w:rPr>
+          <w:sz w:val="24"/>
+        </w:rPr>
+        <w:lastRenderedPageBreak/>
+        <w:t>assurant ainsi une base de données efficace.</w:t>
+      </w:r>
+      <w:r>
+        <w:rPr>
+          <w:sz w:val="24"/>
+        </w:rPr>
+        <w:t xml:space="preserve"> </w:t>
+      </w:r>
+      <w:r>
+        <w:rPr>
+          <w:sz w:val="24"/>
+        </w:rPr>
+        <w:t>Le MEA est la première étape pour créer la base de données physique (tables, clés primaires et étrangères).</w:t>
+      </w:r>
+    </w:p>
+    <w:p>
+      <w:pPr>
+        <w:rPr>
+          <w:sz w:val="24"/>
+        </w:rPr>
+      </w:pPr>
+    </w:p>
+    <w:p>
+      <w:pPr>
+        <w:rPr>
+          <w:sz w:val="24"/>
+        </w:rPr>
+      </w:pPr>
+    </w:p>
+    <w:p>
+      <w:pPr>
+        <w:rPr>
+          <w:sz w:val="24"/>
+        </w:rPr>
+      </w:pPr>
     </w:p>
     <w:p/>
     <w:sectPr>

</xml_diff>